<commit_message>
[TASK][WIP] Charter Features added
</commit_message>
<xml_diff>
--- a/docs/charter.docx
+++ b/docs/charter.docx
@@ -5,103 +5,165 @@
     <w:p>
       <w:pPr>
         <w:pStyle w:val="Normal"/>
-        <w:jc w:val="both"/>
-      </w:pPr>
-      <w:r>
-        <w:rPr>
-          <w:rFonts w:cs="Times New Roman" w:ascii="Times New Roman" w:hAnsi="Times New Roman"/>
-          <w:b/>
-          <w:sz w:val="28"/>
-        </w:rPr>
-        <w:t>V</w:t>
-      </w:r>
-      <w:r>
-        <w:rPr>
-          <w:rFonts w:cs="Times New Roman" w:ascii="Times New Roman" w:hAnsi="Times New Roman"/>
-          <w:b/>
-          <w:sz w:val="28"/>
-        </w:rPr>
-        <w:t>ision</w:t>
-      </w:r>
-      <w:r/>
-    </w:p>
-    <w:p>
-      <w:pPr>
-        <w:pStyle w:val="Normal"/>
-        <w:jc w:val="both"/>
-        <w:rPr>
-          <w:sz w:val="24"/>
-          <w:sz w:val="24"/>
-          <w:rFonts w:ascii="Times New Roman" w:hAnsi="Times New Roman" w:cs="Times New Roman"/>
-        </w:rPr>
-      </w:pPr>
-      <w:r>
-        <w:rPr>
-          <w:rFonts w:cs="Times New Roman" w:ascii="Times New Roman" w:hAnsi="Times New Roman"/>
-          <w:sz w:val="24"/>
-        </w:rPr>
-        <w:tab/>
-        <w:t>“The system is an android version of a previous web application.”</w:t>
-      </w:r>
-      <w:r/>
-    </w:p>
-    <w:p>
-      <w:pPr>
-        <w:pStyle w:val="Normal"/>
-        <w:jc w:val="both"/>
-      </w:pPr>
-      <w:r>
-        <w:rPr>
-          <w:rFonts w:cs="Times New Roman" w:ascii="Times New Roman" w:hAnsi="Times New Roman"/>
-          <w:b/>
-          <w:sz w:val="28"/>
-        </w:rPr>
-        <w:t>M</w:t>
-      </w:r>
-      <w:r>
-        <w:rPr>
-          <w:rFonts w:cs="Times New Roman" w:ascii="Times New Roman" w:hAnsi="Times New Roman"/>
-          <w:b/>
-          <w:sz w:val="28"/>
-        </w:rPr>
-        <w:t>ission</w:t>
-      </w:r>
-      <w:r/>
-    </w:p>
-    <w:p>
-      <w:pPr>
-        <w:pStyle w:val="Normal"/>
-        <w:jc w:val="both"/>
-      </w:pPr>
-      <w:r>
-        <w:rPr>
-          <w:rFonts w:cs="Times New Roman" w:ascii="Times New Roman" w:hAnsi="Times New Roman"/>
-          <w:b/>
-          <w:sz w:val="28"/>
-        </w:rPr>
-        <w:tab/>
-      </w:r>
-      <w:r>
-        <w:rPr>
-          <w:rFonts w:cs="Times New Roman" w:ascii="Times New Roman" w:hAnsi="Times New Roman"/>
-          <w:sz w:val="24"/>
-        </w:rPr>
-        <w:t>“To create an android application based on a previous web application that is user-friendly and simple yet easy to adjust for users.”</w:t>
-      </w:r>
-      <w:r/>
-    </w:p>
-    <w:p>
-      <w:pPr>
-        <w:pStyle w:val="Normal"/>
-        <w:jc w:val="both"/>
-      </w:pPr>
-      <w:r>
-        <w:rPr>
-          <w:rFonts w:cs="Times New Roman" w:ascii="Times New Roman" w:hAnsi="Times New Roman"/>
+        <w:jc w:val="center"/>
+      </w:pPr>
+      <w:r>
+        <w:rPr>
+          <w:rFonts w:cs="Times New Roman" w:ascii="Liberation Serif" w:hAnsi="Liberation Serif"/>
           <w:b/>
           <w:bCs/>
-          <w:sz w:val="28"/>
-          <w:szCs w:val="28"/>
+          <w:sz w:val="24"/>
+          <w:szCs w:val="24"/>
+          <w:u w:val="single"/>
+        </w:rPr>
+        <w:t>MyIIT Mobile App</w:t>
+      </w:r>
+      <w:r/>
+    </w:p>
+    <w:p>
+      <w:pPr>
+        <w:pStyle w:val="Normal"/>
+        <w:jc w:val="center"/>
+        <w:rPr>
+          <w:b/>
+          <w:b/>
+          <w:bCs/>
+          <w:rFonts w:cs="Times New Roman"/>
+        </w:rPr>
+      </w:pPr>
+      <w:r>
+        <w:rPr>
+          <w:rFonts w:ascii="Liberation Serif" w:hAnsi="Liberation Serif"/>
+          <w:sz w:val="24"/>
+          <w:szCs w:val="24"/>
+          <w:u w:val="single"/>
+        </w:rPr>
+      </w:r>
+      <w:r/>
+    </w:p>
+    <w:p>
+      <w:pPr>
+        <w:pStyle w:val="Normal"/>
+        <w:jc w:val="both"/>
+      </w:pPr>
+      <w:r>
+        <w:rPr>
+          <w:rFonts w:cs="Times New Roman" w:ascii="Liberation Serif" w:hAnsi="Liberation Serif"/>
+          <w:b/>
+          <w:sz w:val="24"/>
+          <w:szCs w:val="24"/>
+          <w:u w:val="single"/>
+        </w:rPr>
+        <w:t>Vision</w:t>
+      </w:r>
+      <w:r/>
+    </w:p>
+    <w:p>
+      <w:pPr>
+        <w:pStyle w:val="Normal"/>
+        <w:jc w:val="both"/>
+      </w:pPr>
+      <w:r>
+        <w:rPr>
+          <w:rFonts w:cs="Times New Roman" w:ascii="Liberation Serif" w:hAnsi="Liberation Serif"/>
+          <w:sz w:val="24"/>
+          <w:szCs w:val="24"/>
+        </w:rPr>
+        <w:tab/>
+        <w:t>Th</w:t>
+      </w:r>
+      <w:r>
+        <w:rPr>
+          <w:rFonts w:cs="Times New Roman" w:ascii="Liberation Serif" w:hAnsi="Liberation Serif"/>
+          <w:sz w:val="24"/>
+          <w:szCs w:val="24"/>
+        </w:rPr>
+        <w:t>is</w:t>
+      </w:r>
+      <w:r>
+        <w:rPr>
+          <w:rFonts w:cs="Times New Roman" w:ascii="Liberation Serif" w:hAnsi="Liberation Serif"/>
+          <w:sz w:val="24"/>
+          <w:szCs w:val="24"/>
+        </w:rPr>
+        <w:t xml:space="preserve"> system is an android version of a previous web application.</w:t>
+      </w:r>
+      <w:r/>
+    </w:p>
+    <w:p>
+      <w:pPr>
+        <w:pStyle w:val="Normal"/>
+        <w:jc w:val="both"/>
+      </w:pPr>
+      <w:r>
+        <w:rPr>
+          <w:rFonts w:cs="Times New Roman" w:ascii="Liberation Serif" w:hAnsi="Liberation Serif"/>
+          <w:b/>
+          <w:sz w:val="24"/>
+          <w:szCs w:val="24"/>
+          <w:u w:val="single"/>
+        </w:rPr>
+        <w:t>Mission</w:t>
+      </w:r>
+      <w:r/>
+    </w:p>
+    <w:p>
+      <w:pPr>
+        <w:pStyle w:val="Normal"/>
+        <w:jc w:val="both"/>
+      </w:pPr>
+      <w:r>
+        <w:rPr>
+          <w:rFonts w:cs="Times New Roman" w:ascii="Liberation Serif" w:hAnsi="Liberation Serif"/>
+          <w:b/>
+          <w:sz w:val="24"/>
+          <w:szCs w:val="24"/>
+        </w:rPr>
+        <w:tab/>
+      </w:r>
+      <w:r>
+        <w:rPr>
+          <w:rFonts w:cs="Times New Roman" w:ascii="Liberation Serif" w:hAnsi="Liberation Serif"/>
+          <w:b w:val="false"/>
+          <w:bCs w:val="false"/>
+          <w:sz w:val="24"/>
+          <w:szCs w:val="24"/>
+        </w:rPr>
+        <w:t>C</w:t>
+      </w:r>
+      <w:r>
+        <w:rPr>
+          <w:rFonts w:cs="Times New Roman" w:ascii="Liberation Serif" w:hAnsi="Liberation Serif"/>
+          <w:b w:val="false"/>
+          <w:bCs w:val="false"/>
+          <w:sz w:val="24"/>
+          <w:szCs w:val="24"/>
+        </w:rPr>
+        <w:t>r</w:t>
+      </w:r>
+      <w:r>
+        <w:rPr>
+          <w:rFonts w:cs="Times New Roman" w:ascii="Liberation Serif" w:hAnsi="Liberation Serif"/>
+          <w:sz w:val="24"/>
+          <w:szCs w:val="24"/>
+        </w:rPr>
+        <w:t>eate an android application based on a previous web application that is user-friendly and simple yet easy to adjust for users.</w:t>
+      </w:r>
+      <w:r/>
+    </w:p>
+    <w:p>
+      <w:pPr>
+        <w:pStyle w:val="Normal"/>
+        <w:jc w:val="both"/>
+      </w:pPr>
+      <w:r>
+        <w:rPr>
+          <w:rFonts w:cs="Times New Roman" w:ascii="Liberation Serif" w:hAnsi="Liberation Serif"/>
+          <w:b/>
+          <w:bCs/>
+          <w:sz w:val="24"/>
+          <w:szCs w:val="24"/>
+          <w:u w:val="single"/>
         </w:rPr>
         <w:t>Objectives</w:t>
       </w:r>
@@ -114,19 +176,13 @@
       </w:pPr>
       <w:r>
         <w:rPr>
-          <w:rFonts w:cs="Times New Roman" w:ascii="Times New Roman" w:hAnsi="Times New Roman"/>
+          <w:rFonts w:cs="Times New Roman" w:ascii="Liberation Serif" w:hAnsi="Liberation Serif"/>
           <w:b/>
-          <w:sz w:val="28"/>
-        </w:rPr>
-        <w:t>P</w:t>
-      </w:r>
-      <w:r>
-        <w:rPr>
-          <w:rFonts w:cs="Times New Roman" w:ascii="Times New Roman" w:hAnsi="Times New Roman"/>
-          <w:b/>
-          <w:sz w:val="28"/>
-        </w:rPr>
-        <w:t>rinciples</w:t>
+          <w:sz w:val="24"/>
+          <w:szCs w:val="24"/>
+          <w:u w:val="single"/>
+        </w:rPr>
+        <w:t>Principles</w:t>
       </w:r>
       <w:r/>
     </w:p>
@@ -138,20 +194,31 @@
           <w:numId w:val="1"/>
         </w:numPr>
         <w:jc w:val="both"/>
-        <w:rPr>
-          <w:sz w:val="28"/>
+      </w:pPr>
+      <w:r>
+        <w:rPr>
+          <w:rFonts w:cs="Times New Roman" w:ascii="Liberation Serif" w:hAnsi="Liberation Serif"/>
+          <w:sz w:val="24"/>
+          <w:szCs w:val="24"/>
+        </w:rPr>
+        <w:t>S</w:t>
+      </w:r>
+      <w:r>
+        <w:rPr>
+          <w:rFonts w:cs="Times New Roman" w:ascii="Liberation Serif" w:hAnsi="Liberation Serif"/>
+          <w:sz w:val="24"/>
+          <w:szCs w:val="24"/>
+        </w:rPr>
+        <w:t>ecurity is of primary importance</w:t>
+      </w:r>
+      <w:r>
+        <w:rPr>
+          <w:rFonts w:cs="Times New Roman" w:ascii="Liberation Serif" w:hAnsi="Liberation Serif"/>
           <w:b/>
-          <w:sz w:val="28"/>
-          <w:b/>
-          <w:rFonts w:ascii="Times New Roman" w:hAnsi="Times New Roman" w:cs="Times New Roman"/>
-        </w:rPr>
-      </w:pPr>
-      <w:r>
-        <w:rPr>
-          <w:rFonts w:cs="Times New Roman" w:ascii="Times New Roman" w:hAnsi="Times New Roman"/>
-          <w:sz w:val="24"/>
-        </w:rPr>
-        <w:t>User security is of primary importance</w:t>
+          <w:sz w:val="24"/>
+          <w:szCs w:val="24"/>
+        </w:rPr>
+        <w:t xml:space="preserve"> </w:t>
       </w:r>
       <w:r/>
     </w:p>
@@ -163,20 +230,38 @@
           <w:numId w:val="1"/>
         </w:numPr>
         <w:jc w:val="both"/>
-        <w:rPr>
-          <w:sz w:val="28"/>
-          <w:b/>
-          <w:sz w:val="28"/>
-          <w:b/>
-          <w:rFonts w:ascii="Times New Roman" w:hAnsi="Times New Roman" w:cs="Times New Roman"/>
-        </w:rPr>
-      </w:pPr>
-      <w:r>
-        <w:rPr>
-          <w:rFonts w:cs="Times New Roman" w:ascii="Times New Roman" w:hAnsi="Times New Roman"/>
-          <w:sz w:val="24"/>
-        </w:rPr>
-        <w:t>User Convenience</w:t>
+      </w:pPr>
+      <w:r>
+        <w:rPr>
+          <w:rFonts w:cs="Times New Roman" w:ascii="Liberation Serif" w:hAnsi="Liberation Serif"/>
+          <w:sz w:val="24"/>
+          <w:szCs w:val="24"/>
+        </w:rPr>
+        <w:t xml:space="preserve">User </w:t>
+      </w:r>
+      <w:r>
+        <w:rPr>
+          <w:rFonts w:cs="Times New Roman" w:ascii="Liberation Serif" w:hAnsi="Liberation Serif"/>
+          <w:sz w:val="24"/>
+          <w:szCs w:val="24"/>
+        </w:rPr>
+        <w:t>c</w:t>
+      </w:r>
+      <w:r>
+        <w:rPr>
+          <w:rFonts w:cs="Times New Roman" w:ascii="Liberation Serif" w:hAnsi="Liberation Serif"/>
+          <w:sz w:val="24"/>
+          <w:szCs w:val="24"/>
+        </w:rPr>
+        <w:t xml:space="preserve">onvenience </w:t>
+      </w:r>
+      <w:r>
+        <w:rPr>
+          <w:rFonts w:cs="Times New Roman" w:ascii="Liberation Serif" w:hAnsi="Liberation Serif"/>
+          <w:sz w:val="24"/>
+          <w:szCs w:val="24"/>
+        </w:rPr>
+        <w:t>is the next priority</w:t>
       </w:r>
       <w:r/>
     </w:p>
@@ -188,40 +273,48 @@
           <w:numId w:val="1"/>
         </w:numPr>
         <w:jc w:val="both"/>
-        <w:rPr>
-          <w:sz w:val="28"/>
+      </w:pPr>
+      <w:r>
+        <w:rPr>
+          <w:rFonts w:cs="Times New Roman" w:ascii="Liberation Serif" w:hAnsi="Liberation Serif"/>
+          <w:sz w:val="24"/>
+          <w:szCs w:val="24"/>
+        </w:rPr>
+        <w:t>Simplicity</w:t>
+      </w:r>
+      <w:r>
+        <w:rPr>
+          <w:rFonts w:cs="Times New Roman" w:ascii="Liberation Serif" w:hAnsi="Liberation Serif"/>
           <w:b/>
-          <w:sz w:val="28"/>
+          <w:sz w:val="24"/>
+          <w:szCs w:val="24"/>
+        </w:rPr>
+        <w:t xml:space="preserve"> </w:t>
+      </w:r>
+      <w:r>
+        <w:rPr>
+          <w:rFonts w:cs="Times New Roman" w:ascii="Liberation Serif" w:hAnsi="Liberation Serif"/>
+          <w:b w:val="false"/>
+          <w:bCs w:val="false"/>
+          <w:sz w:val="24"/>
+          <w:szCs w:val="24"/>
+        </w:rPr>
+        <w:t>is a must</w:t>
+      </w:r>
+      <w:r/>
+    </w:p>
+    <w:p>
+      <w:pPr>
+        <w:pStyle w:val="Normal"/>
+        <w:jc w:val="both"/>
+      </w:pPr>
+      <w:r>
+        <w:rPr>
+          <w:rFonts w:cs="Times New Roman" w:ascii="Liberation Serif" w:hAnsi="Liberation Serif"/>
           <w:b/>
-          <w:rFonts w:ascii="Times New Roman" w:hAnsi="Times New Roman" w:cs="Times New Roman"/>
-        </w:rPr>
-      </w:pPr>
-      <w:r>
-        <w:rPr>
-          <w:rFonts w:cs="Times New Roman" w:ascii="Times New Roman" w:hAnsi="Times New Roman"/>
-          <w:sz w:val="24"/>
-        </w:rPr>
-        <w:t>Simplicity</w:t>
-      </w:r>
-      <w:r/>
-    </w:p>
-    <w:p>
-      <w:pPr>
-        <w:pStyle w:val="Normal"/>
-        <w:jc w:val="both"/>
-        <w:rPr>
-          <w:sz w:val="28"/>
-          <w:b/>
-          <w:sz w:val="28"/>
-          <w:b/>
-          <w:rFonts w:ascii="Times New Roman" w:hAnsi="Times New Roman" w:cs="Times New Roman"/>
-        </w:rPr>
-      </w:pPr>
-      <w:r>
-        <w:rPr>
-          <w:rFonts w:cs="Times New Roman" w:ascii="Times New Roman" w:hAnsi="Times New Roman"/>
-          <w:b/>
-          <w:sz w:val="28"/>
+          <w:sz w:val="24"/>
+          <w:szCs w:val="24"/>
+          <w:u w:val="single"/>
         </w:rPr>
         <w:t>Feature List</w:t>
       </w:r>
@@ -235,19 +328,22 @@
           <w:numId w:val="2"/>
         </w:numPr>
         <w:jc w:val="both"/>
-        <w:rPr>
-          <w:sz w:val="24"/>
-          <w:sz w:val="24"/>
-          <w:rFonts w:ascii="Times New Roman" w:hAnsi="Times New Roman" w:cs="Times New Roman"/>
-        </w:rPr>
-      </w:pPr>
-      <w:bookmarkStart w:id="0" w:name="__DdeLink__1105_1424975601"/>
-      <w:r>
-        <w:rPr>
-          <w:rFonts w:cs="Times New Roman" w:ascii="Times New Roman" w:hAnsi="Times New Roman"/>
-          <w:sz w:val="24"/>
-        </w:rPr>
-        <w:t>COR(Certificate of Registration) – allows students to view their COR if he/she is enrolled at a current semester</w:t>
+      </w:pPr>
+      <w:r>
+        <w:rPr>
+          <w:rFonts w:cs="Times New Roman" w:ascii="Liberation Serif" w:hAnsi="Liberation Serif"/>
+          <w:sz w:val="24"/>
+          <w:szCs w:val="24"/>
+        </w:rPr>
+        <w:t xml:space="preserve">COR (Certificate of Registration) – allows students to view the </w:t>
+      </w:r>
+      <w:r>
+        <w:rPr>
+          <w:rFonts w:cs="Times New Roman" w:ascii="Liberation Serif" w:hAnsi="Liberation Serif"/>
+          <w:sz w:val="24"/>
+          <w:szCs w:val="24"/>
+        </w:rPr>
+        <w:t>contents of his/her COR.</w:t>
       </w:r>
       <w:r/>
     </w:p>
@@ -259,18 +355,14 @@
           <w:numId w:val="2"/>
         </w:numPr>
         <w:jc w:val="both"/>
-        <w:rPr>
-          <w:sz w:val="24"/>
-          <w:sz w:val="24"/>
-          <w:rFonts w:ascii="Times New Roman" w:hAnsi="Times New Roman" w:cs="Times New Roman"/>
-        </w:rPr>
-      </w:pPr>
-      <w:r>
-        <w:rPr>
-          <w:rFonts w:cs="Times New Roman" w:ascii="Times New Roman" w:hAnsi="Times New Roman"/>
-          <w:sz w:val="24"/>
-        </w:rPr>
-        <w:t>Class Schedule – allows students to view their class schedule for each day in a current semester</w:t>
+      </w:pPr>
+      <w:r>
+        <w:rPr>
+          <w:rFonts w:cs="Times New Roman" w:ascii="Liberation Serif" w:hAnsi="Liberation Serif"/>
+          <w:sz w:val="24"/>
+          <w:szCs w:val="24"/>
+        </w:rPr>
+        <w:t>Class Schedule – allows students to view their class schedule for each day in a current semester.</w:t>
       </w:r>
       <w:r/>
     </w:p>
@@ -282,18 +374,30 @@
           <w:numId w:val="2"/>
         </w:numPr>
         <w:jc w:val="both"/>
-        <w:rPr>
-          <w:sz w:val="24"/>
-          <w:sz w:val="24"/>
-          <w:rFonts w:ascii="Times New Roman" w:hAnsi="Times New Roman" w:cs="Times New Roman"/>
-        </w:rPr>
-      </w:pPr>
-      <w:r>
-        <w:rPr>
-          <w:rFonts w:cs="Times New Roman" w:ascii="Times New Roman" w:hAnsi="Times New Roman"/>
-          <w:sz w:val="24"/>
-        </w:rPr>
-        <w:t>Evaluation -  allows students to view their evaluation of grades for each semester finished</w:t>
+      </w:pPr>
+      <w:r>
+        <w:rPr>
+          <w:rFonts w:cs="Times New Roman" w:ascii="Liberation Serif" w:hAnsi="Liberation Serif"/>
+          <w:sz w:val="24"/>
+          <w:szCs w:val="24"/>
+        </w:rPr>
+        <w:t xml:space="preserve">Evaluation </w:t>
+      </w:r>
+      <w:r>
+        <w:rPr>
+          <w:rFonts w:cs="Times New Roman" w:ascii="Liberation Serif" w:hAnsi="Liberation Serif"/>
+          <w:sz w:val="24"/>
+          <w:szCs w:val="24"/>
+        </w:rPr>
+        <w:t>of Records</w:t>
+      </w:r>
+      <w:r>
+        <w:rPr>
+          <w:rFonts w:cs="Times New Roman" w:ascii="Liberation Serif" w:hAnsi="Liberation Serif"/>
+          <w:sz w:val="24"/>
+          <w:szCs w:val="24"/>
+        </w:rPr>
+        <w:t xml:space="preserve"> -  allows students to view their grades for each semester finished.</w:t>
       </w:r>
       <w:r/>
     </w:p>
@@ -305,29 +409,40 @@
           <w:numId w:val="2"/>
         </w:numPr>
         <w:jc w:val="both"/>
-        <w:rPr>
-          <w:sz w:val="24"/>
-          <w:sz w:val="24"/>
-          <w:rFonts w:ascii="Times New Roman" w:hAnsi="Times New Roman" w:cs="Times New Roman"/>
-        </w:rPr>
-      </w:pPr>
-      <w:r>
-        <w:rPr>
-          <w:rFonts w:cs="Times New Roman" w:ascii="Times New Roman" w:hAnsi="Times New Roman"/>
-          <w:sz w:val="24"/>
-        </w:rPr>
-        <w:t>INC(Incomplete) Grade Monitor – allows students to monitor</w:t>
-      </w:r>
-      <w:bookmarkStart w:id="1" w:name="_GoBack"/>
-      <w:bookmarkEnd w:id="1"/>
-      <w:r>
-        <w:rPr>
-          <w:rFonts w:cs="Times New Roman" w:ascii="Times New Roman" w:hAnsi="Times New Roman"/>
-          <w:sz w:val="24"/>
-        </w:rPr>
-        <w:t xml:space="preserve"> their</w:t>
-        <w:tab/>
-        <w:t xml:space="preserve"> incomplete grades and what specific subject and professor the incomplete grades belong to</w:t>
+      </w:pPr>
+      <w:r>
+        <w:rPr>
+          <w:rFonts w:cs="Times New Roman" w:ascii="Liberation Serif" w:hAnsi="Liberation Serif"/>
+          <w:sz w:val="24"/>
+          <w:szCs w:val="24"/>
+        </w:rPr>
+        <w:t>INC (Incomplete) Grade Monitor – allows students to monitor</w:t>
+      </w:r>
+      <w:bookmarkStart w:id="0" w:name="_GoBack"/>
+      <w:bookmarkEnd w:id="0"/>
+      <w:r>
+        <w:rPr>
+          <w:rFonts w:cs="Times New Roman" w:ascii="Liberation Serif" w:hAnsi="Liberation Serif"/>
+          <w:sz w:val="24"/>
+          <w:szCs w:val="24"/>
+        </w:rPr>
+        <w:t xml:space="preserve"> </w:t>
+      </w:r>
+      <w:r>
+        <w:rPr>
+          <w:rFonts w:cs="Times New Roman" w:ascii="Liberation Serif" w:hAnsi="Liberation Serif"/>
+          <w:sz w:val="24"/>
+          <w:szCs w:val="24"/>
+        </w:rPr>
+        <w:t>the status of</w:t>
+      </w:r>
+      <w:r>
+        <w:rPr>
+          <w:rFonts w:cs="Times New Roman" w:ascii="Liberation Serif" w:hAnsi="Liberation Serif"/>
+          <w:sz w:val="24"/>
+          <w:szCs w:val="24"/>
+        </w:rPr>
+        <w:t xml:space="preserve"> their incomplete grades.</w:t>
       </w:r>
       <w:r/>
     </w:p>
@@ -340,14 +455,15 @@
         </w:numPr>
         <w:jc w:val="both"/>
       </w:pPr>
-      <w:bookmarkStart w:id="2" w:name="__DdeLink__1105_1424975601"/>
-      <w:bookmarkEnd w:id="2"/>
-      <w:r>
-        <w:rPr>
-          <w:rFonts w:cs="Times New Roman" w:ascii="Times New Roman" w:hAnsi="Times New Roman"/>
-          <w:sz w:val="24"/>
-        </w:rPr>
-        <w:t>Clearance – allows students to monitor their clearance if he/she is cleared or not on a specific clearance item</w:t>
+      <w:bookmarkStart w:id="1" w:name="__DdeLink__1105_1424975601"/>
+      <w:bookmarkEnd w:id="1"/>
+      <w:r>
+        <w:rPr>
+          <w:rFonts w:cs="Times New Roman" w:ascii="Liberation Serif" w:hAnsi="Liberation Serif"/>
+          <w:sz w:val="24"/>
+          <w:szCs w:val="24"/>
+        </w:rPr>
+        <w:t>Clearance – allows students to monitor if he/she is cleared or not on a specific clearance item.</w:t>
       </w:r>
       <w:r/>
     </w:p>
@@ -358,11 +474,18 @@
         <w:rPr>
           <w:sz w:val="24"/>
           <w:sz w:val="24"/>
-          <w:rFonts w:ascii="Times New Roman" w:hAnsi="Times New Roman" w:cs="Times New Roman"/>
-        </w:rPr>
-      </w:pPr>
-      <w:r>
-        <w:rPr/>
+          <w:szCs w:val="24"/>
+          <w:rFonts w:ascii="Liberation Serif" w:hAnsi="Liberation Serif" w:eastAsia="Calibri" w:cs="Times New Roman" w:eastAsiaTheme="minorHAnsi"/>
+          <w:color w:val="00000A"/>
+          <w:lang w:val="en-US" w:eastAsia="en-US" w:bidi="ar-SA"/>
+        </w:rPr>
+      </w:pPr>
+      <w:r>
+        <w:rPr>
+          <w:rFonts w:cs="Times New Roman" w:ascii="Liberation Serif" w:hAnsi="Liberation Serif"/>
+          <w:sz w:val="24"/>
+          <w:szCs w:val="24"/>
+        </w:rPr>
       </w:r>
       <w:r/>
     </w:p>
@@ -374,11 +497,12 @@
       </w:pPr>
       <w:r>
         <w:rPr>
-          <w:rFonts w:cs="Times New Roman" w:ascii="Times New Roman" w:hAnsi="Times New Roman"/>
+          <w:rFonts w:cs="Times New Roman" w:ascii="Liberation Serif" w:hAnsi="Liberation Serif"/>
           <w:b/>
           <w:bCs/>
-          <w:sz w:val="28"/>
-          <w:szCs w:val="28"/>
+          <w:sz w:val="24"/>
+          <w:szCs w:val="24"/>
+          <w:u w:val="single"/>
         </w:rPr>
         <w:t>Feature Acceptance Criteria</w:t>
       </w:r>
@@ -387,20 +511,28 @@
     <w:p>
       <w:pPr>
         <w:pStyle w:val="ListParagraph"/>
-        <w:ind w:hanging="0"/>
+        <w:ind w:left="720" w:hanging="0"/>
         <w:jc w:val="both"/>
         <w:rPr>
           <w:sz w:val="24"/>
           <w:b/>
           <w:sz w:val="24"/>
           <w:b/>
-          <w:szCs w:val="28"/>
+          <w:szCs w:val="24"/>
           <w:bCs/>
-          <w:rFonts w:ascii="Times New Roman" w:hAnsi="Times New Roman" w:cs="Times New Roman"/>
-        </w:rPr>
-      </w:pPr>
-      <w:r>
-        <w:rPr/>
+          <w:rFonts w:ascii="Liberation Serif" w:hAnsi="Liberation Serif" w:eastAsia="Calibri" w:cs="Times New Roman" w:eastAsiaTheme="minorHAnsi"/>
+          <w:color w:val="00000A"/>
+          <w:lang w:val="en-US" w:eastAsia="en-US" w:bidi="ar-SA"/>
+        </w:rPr>
+      </w:pPr>
+      <w:r>
+        <w:rPr>
+          <w:rFonts w:cs="Times New Roman" w:ascii="Liberation Serif" w:hAnsi="Liberation Serif"/>
+          <w:b/>
+          <w:bCs/>
+          <w:sz w:val="24"/>
+          <w:szCs w:val="24"/>
+        </w:rPr>
       </w:r>
       <w:r/>
     </w:p>
@@ -415,10 +547,11 @@
       </w:pPr>
       <w:r>
         <w:rPr>
-          <w:rFonts w:cs="Times New Roman" w:ascii="Times New Roman" w:hAnsi="Times New Roman"/>
-          <w:sz w:val="24"/>
-        </w:rPr>
-        <w:t>COR(Certificate of Registration) Feature</w:t>
+          <w:rFonts w:cs="Times New Roman" w:ascii="Liberation Serif" w:hAnsi="Liberation Serif"/>
+          <w:sz w:val="24"/>
+          <w:szCs w:val="24"/>
+        </w:rPr>
+        <w:t>COR (Certificate of Registration) Feature</w:t>
       </w:r>
       <w:r/>
     </w:p>
@@ -433,8 +566,9 @@
       </w:pPr>
       <w:r>
         <w:rPr>
-          <w:rFonts w:cs="Times New Roman" w:ascii="Times New Roman" w:hAnsi="Times New Roman"/>
-          <w:sz w:val="24"/>
+          <w:rFonts w:cs="Times New Roman" w:ascii="Liberation Serif" w:hAnsi="Liberation Serif"/>
+          <w:sz w:val="24"/>
+          <w:szCs w:val="24"/>
         </w:rPr>
         <w:t>Class Schedule Feature</w:t>
       </w:r>
@@ -451,8 +585,9 @@
       </w:pPr>
       <w:r>
         <w:rPr>
-          <w:rFonts w:cs="Times New Roman" w:ascii="Times New Roman" w:hAnsi="Times New Roman"/>
-          <w:sz w:val="24"/>
+          <w:rFonts w:cs="Times New Roman" w:ascii="Liberation Serif" w:hAnsi="Liberation Serif"/>
+          <w:sz w:val="24"/>
+          <w:szCs w:val="24"/>
         </w:rPr>
         <w:t>Evaluation Feature</w:t>
       </w:r>
@@ -469,10 +604,11 @@
       </w:pPr>
       <w:r>
         <w:rPr>
-          <w:rFonts w:cs="Times New Roman" w:ascii="Times New Roman" w:hAnsi="Times New Roman"/>
-          <w:sz w:val="24"/>
-        </w:rPr>
-        <w:t>INC(Inclomplete) Grade Monitor Feature</w:t>
+          <w:rFonts w:cs="Times New Roman" w:ascii="Liberation Serif" w:hAnsi="Liberation Serif"/>
+          <w:sz w:val="24"/>
+          <w:szCs w:val="24"/>
+        </w:rPr>
+        <w:t>INC (Inclomplete) Grade Monitor Feature</w:t>
       </w:r>
       <w:r/>
     </w:p>
@@ -487,8 +623,9 @@
       </w:pPr>
       <w:r>
         <w:rPr>
-          <w:rFonts w:cs="Times New Roman" w:ascii="Times New Roman" w:hAnsi="Times New Roman"/>
-          <w:sz w:val="24"/>
+          <w:rFonts w:cs="Times New Roman" w:ascii="Liberation Serif" w:hAnsi="Liberation Serif"/>
+          <w:sz w:val="24"/>
+          <w:szCs w:val="24"/>
         </w:rPr>
         <w:t>Clearance Feature</w:t>
       </w:r>
@@ -498,21 +635,24 @@
       <w:pPr>
         <w:pStyle w:val="ListParagraph"/>
         <w:spacing w:before="0" w:after="200"/>
-        <w:ind w:hanging="0"/>
+        <w:ind w:left="720" w:hanging="0"/>
         <w:contextualSpacing/>
         <w:jc w:val="both"/>
         <w:rPr>
           <w:sz w:val="24"/>
-          <w:b/>
-          <w:sz w:val="24"/>
-          <w:b/>
-          <w:szCs w:val="28"/>
-          <w:bCs/>
-          <w:rFonts w:ascii="Times New Roman" w:hAnsi="Times New Roman" w:cs="Times New Roman"/>
-        </w:rPr>
-      </w:pPr>
-      <w:r>
-        <w:rPr/>
+          <w:sz w:val="24"/>
+          <w:szCs w:val="24"/>
+          <w:rFonts w:ascii="Liberation Serif" w:hAnsi="Liberation Serif" w:eastAsia="Calibri" w:cs="" w:cstheme="minorBidi" w:eastAsiaTheme="minorHAnsi"/>
+          <w:color w:val="00000A"/>
+          <w:lang w:val="en-US" w:eastAsia="en-US" w:bidi="ar-SA"/>
+        </w:rPr>
+      </w:pPr>
+      <w:r>
+        <w:rPr>
+          <w:rFonts w:ascii="Liberation Serif" w:hAnsi="Liberation Serif"/>
+          <w:sz w:val="24"/>
+          <w:szCs w:val="24"/>
+        </w:rPr>
       </w:r>
       <w:r/>
     </w:p>
@@ -888,7 +1028,6 @@
     <w:rPrDefault>
       <w:rPr>
         <w:rFonts w:ascii="Calibri" w:hAnsi="Calibri" w:eastAsia="Calibri" w:cs="" w:asciiTheme="minorHAnsi" w:cstheme="minorBidi" w:eastAsiaTheme="minorHAnsi" w:hAnsiTheme="minorHAnsi"/>
-        <w:sz w:val="22"/>
         <w:szCs w:val="22"/>
         <w:lang w:val="en-US" w:eastAsia="en-US" w:bidi="ar-SA"/>
       </w:rPr>
@@ -1050,7 +1189,7 @@
     </w:pPr>
     <w:rPr>
       <w:rFonts w:ascii="Calibri" w:hAnsi="Calibri" w:eastAsia="Calibri" w:cs="" w:asciiTheme="minorHAnsi" w:cstheme="minorBidi" w:eastAsiaTheme="minorHAnsi" w:hAnsiTheme="minorHAnsi"/>
-      <w:color w:val="auto"/>
+      <w:color w:val="00000A"/>
       <w:sz w:val="22"/>
       <w:szCs w:val="22"/>
       <w:lang w:val="en-US" w:eastAsia="en-US" w:bidi="ar-SA"/>
@@ -1069,14 +1208,28 @@
       <w:rFonts w:cs="Courier New"/>
     </w:rPr>
   </w:style>
-  <w:style w:type="character" w:styleId="NumberingSymbols">
-    <w:name w:val="Numbering Symbols"/>
-    <w:rPr/>
-  </w:style>
   <w:style w:type="character" w:styleId="Bullets">
     <w:name w:val="Bullets"/>
     <w:rPr>
       <w:rFonts w:ascii="OpenSymbol" w:hAnsi="OpenSymbol" w:eastAsia="OpenSymbol" w:cs="OpenSymbol"/>
+    </w:rPr>
+  </w:style>
+  <w:style w:type="character" w:styleId="ListLabel2">
+    <w:name w:val="ListLabel 2"/>
+    <w:rPr>
+      <w:rFonts w:cs="Symbol"/>
+    </w:rPr>
+  </w:style>
+  <w:style w:type="character" w:styleId="ListLabel3">
+    <w:name w:val="ListLabel 3"/>
+    <w:rPr>
+      <w:rFonts w:cs="Courier New"/>
+    </w:rPr>
+  </w:style>
+  <w:style w:type="character" w:styleId="ListLabel4">
+    <w:name w:val="ListLabel 4"/>
+    <w:rPr>
+      <w:rFonts w:cs="Wingdings"/>
     </w:rPr>
   </w:style>
   <w:style w:type="paragraph" w:styleId="Heading">

</xml_diff>